<commit_message>
Updating README file and documentation
</commit_message>
<xml_diff>
--- a/documentation/SSGD v2.0 replication guidelines.docx
+++ b/documentation/SSGD v2.0 replication guidelines.docx
@@ -5,7 +5,7 @@
     <w:p>
       <w:pPr>
         <w:spacing w:line="360" w:lineRule="auto"/>
-        <w:jc w:val="both"/>
+        <w:jc w:val="center"/>
         <w:rPr>
           <w:rFonts w:ascii="Garamond" w:hAnsi="Garamond" w:cs="Times New Roman"/>
           <w:b/>
@@ -24,6 +24,101 @@
         </w:rPr>
         <w:t>Standards for the Social Sustainability Global Database (SSGD) v2.0 Replication: A comprehensive guide</w:t>
       </w:r>
+    </w:p>
+    <w:p>
+      <w:pPr>
+        <w:spacing w:line="360" w:lineRule="auto"/>
+        <w:jc w:val="center"/>
+        <w:rPr>
+          <w:rFonts w:ascii="Garamond" w:hAnsi="Garamond" w:cs="Times New Roman"/>
+          <w:b/>
+          <w:bCs/>
+          <w:lang w:val="es-PE"/>
+        </w:rPr>
+      </w:pPr>
+      <w:r>
+        <w:rPr>
+          <w:rFonts w:ascii="Garamond" w:hAnsi="Garamond" w:cs="Times New Roman"/>
+          <w:b/>
+          <w:bCs/>
+          <w:lang w:val="es-PE"/>
+        </w:rPr>
+        <w:t>Paola Ballon and Omar Alburqueque</w:t>
+      </w:r>
+      <w:r>
+        <w:rPr>
+          <w:rStyle w:val="FootnoteReference"/>
+          <w:rFonts w:ascii="Garamond" w:hAnsi="Garamond" w:cs="Times New Roman"/>
+          <w:b/>
+          <w:bCs/>
+          <w:lang w:val="es-PE"/>
+        </w:rPr>
+        <w:footnoteReference w:id="1"/>
+      </w:r>
+    </w:p>
+    <w:p>
+      <w:pPr>
+        <w:spacing w:line="360" w:lineRule="auto"/>
+        <w:contextualSpacing/>
+        <w:jc w:val="center"/>
+        <w:rPr>
+          <w:rFonts w:ascii="Garamond" w:hAnsi="Garamond" w:cs="Times New Roman"/>
+          <w:b/>
+          <w:bCs/>
+        </w:rPr>
+      </w:pPr>
+      <w:proofErr w:type="spellStart"/>
+      <w:r>
+        <w:rPr>
+          <w:rFonts w:ascii="Garamond" w:hAnsi="Garamond" w:cs="Times New Roman"/>
+          <w:b/>
+          <w:bCs/>
+          <w:lang w:val="es-PE"/>
+        </w:rPr>
+        <w:t>The</w:t>
+      </w:r>
+      <w:proofErr w:type="spellEnd"/>
+      <w:r>
+        <w:rPr>
+          <w:rFonts w:ascii="Garamond" w:hAnsi="Garamond" w:cs="Times New Roman"/>
+          <w:b/>
+          <w:bCs/>
+          <w:lang w:val="es-PE"/>
+        </w:rPr>
+        <w:t xml:space="preserve"> </w:t>
+      </w:r>
+      <w:proofErr w:type="spellStart"/>
+      <w:r>
+        <w:rPr>
+          <w:rFonts w:ascii="Garamond" w:hAnsi="Garamond" w:cs="Times New Roman"/>
+          <w:b/>
+          <w:bCs/>
+          <w:lang w:val="es-PE"/>
+        </w:rPr>
+        <w:t>World</w:t>
+      </w:r>
+      <w:proofErr w:type="spellEnd"/>
+      <w:r>
+        <w:rPr>
+          <w:rFonts w:ascii="Garamond" w:hAnsi="Garamond" w:cs="Times New Roman"/>
+          <w:b/>
+          <w:bCs/>
+          <w:lang w:val="es-PE"/>
+        </w:rPr>
+        <w:t xml:space="preserve"> Bank</w:t>
+      </w:r>
+    </w:p>
+    <w:p>
+      <w:pPr>
+        <w:spacing w:line="360" w:lineRule="auto"/>
+        <w:contextualSpacing/>
+        <w:jc w:val="center"/>
+        <w:rPr>
+          <w:rFonts w:ascii="Garamond" w:hAnsi="Garamond" w:cs="Times New Roman"/>
+          <w:b/>
+          <w:bCs/>
+        </w:rPr>
+      </w:pPr>
     </w:p>
     <w:p>
       <w:pPr>
@@ -37,15 +132,9 @@
         <w:rPr>
           <w:rFonts w:ascii="Garamond" w:hAnsi="Garamond" w:cs="Times New Roman"/>
         </w:rPr>
-        <w:t xml:space="preserve">All script files used to develop the SSGD v2.0 are publicly available in the GitHub repository </w:t>
-      </w:r>
-      <w:r>
-        <w:rPr>
-          <w:rFonts w:ascii="Garamond" w:hAnsi="Garamond" w:cs="Times New Roman"/>
-        </w:rPr>
-        <w:t xml:space="preserve">(see </w:t>
-      </w:r>
-      <w:hyperlink r:id="rId7" w:history="1">
+        <w:t xml:space="preserve">All script files used to develop the SSGD v2.0 are publicly available in the GitHub repository (see </w:t>
+      </w:r>
+      <w:hyperlink r:id="rId8" w:history="1">
         <w:r>
           <w:rPr>
             <w:rStyle w:val="Hyperlink"/>
@@ -58,13 +147,7 @@
         <w:rPr>
           <w:rFonts w:ascii="Garamond" w:hAnsi="Garamond" w:cs="Times New Roman"/>
         </w:rPr>
-        <w:t xml:space="preserve">). </w:t>
-      </w:r>
-      <w:r>
-        <w:rPr>
-          <w:rFonts w:ascii="Garamond" w:hAnsi="Garamond" w:cs="Times New Roman"/>
-        </w:rPr>
-        <w:t>We designed and organized such files to ensure the replicability of this database by anyone who has access to the World Bank Group's intranet. This section briefly discusses the files used to develop the SSGD v2.0 and presents guidelines for their proper use.</w:t>
+        <w:t>). We designed and organized such files to ensure the replicability of this database by anyone who has access to the World Bank Group's intranet. This section briefly discusses the files used to develop the SSGD v2.0 and presents guidelines for their proper use.</w:t>
       </w:r>
     </w:p>
     <w:p>
@@ -79,19 +162,7 @@
         <w:rPr>
           <w:rFonts w:ascii="Garamond" w:hAnsi="Garamond" w:cs="Times New Roman"/>
         </w:rPr>
-        <w:t xml:space="preserve">To ensure ease of replicability of the SSGD v2.0, we have coded seven master files in the R and Stata languages. The user only needs to work with these master files, which we classify into the following five blocks: 1) User profile, 2) Data download, 3) Generation of indicators, 4) Data processing, and 5) Data merge. Figure </w:t>
-      </w:r>
-      <w:r>
-        <w:rPr>
-          <w:rFonts w:ascii="Garamond" w:hAnsi="Garamond" w:cs="Times New Roman"/>
-        </w:rPr>
-        <w:t>1</w:t>
-      </w:r>
-      <w:r>
-        <w:rPr>
-          <w:rFonts w:ascii="Garamond" w:hAnsi="Garamond" w:cs="Times New Roman"/>
-        </w:rPr>
-        <w:t xml:space="preserve"> shows a sequential diagram that summarizes all the blocks and lists the master files included in each block.</w:t>
+        <w:t>To ensure ease of replicability of the SSGD v2.0, we have coded seven master files in the R and Stata languages. The user only needs to work with these master files, which we classify into the following five blocks: 1) User profile, 2) Data download, 3) Generation of indicators, 4) Data processing, and 5) Data merge. Figure 1 shows a sequential diagram that summarizes all the blocks and lists the master files included in each block.</w:t>
       </w:r>
     </w:p>
     <w:p>
@@ -108,15 +179,7 @@
           <w:b/>
           <w:bCs/>
         </w:rPr>
-        <w:t xml:space="preserve">Figure </w:t>
-      </w:r>
-      <w:r>
-        <w:rPr>
-          <w:rFonts w:ascii="Garamond" w:hAnsi="Garamond" w:cs="Times New Roman"/>
-          <w:b/>
-          <w:bCs/>
-        </w:rPr>
-        <w:t>1</w:t>
+        <w:t>Figure 1</w:t>
       </w:r>
       <w:r>
         <w:rPr>
@@ -146,7 +209,7 @@
             <wp:cNvGraphicFramePr/>
             <a:graphic xmlns:a="http://schemas.openxmlformats.org/drawingml/2006/main">
               <a:graphicData uri="http://schemas.openxmlformats.org/drawingml/2006/diagram">
-                <dgm:relIds xmlns:dgm="http://schemas.openxmlformats.org/drawingml/2006/diagram" xmlns:r="http://schemas.openxmlformats.org/officeDocument/2006/relationships" r:dm="rId8" r:lo="rId9" r:qs="rId10" r:cs="rId11"/>
+                <dgm:relIds xmlns:dgm="http://schemas.openxmlformats.org/drawingml/2006/diagram" xmlns:r="http://schemas.openxmlformats.org/officeDocument/2006/relationships" r:dm="rId9" r:lo="rId10" r:qs="rId11" r:cs="rId12"/>
               </a:graphicData>
             </a:graphic>
           </wp:inline>
@@ -186,20 +249,16 @@
         <w:rPr>
           <w:rFonts w:ascii="Garamond" w:hAnsi="Garamond" w:cs="Times New Roman"/>
         </w:rPr>
-        <w:t>Before discussing every block of the replication process in detail, we provide a list of requirements every user must fulfill to replicate the SSGD v2.0 without problems. First, the user must have both Stata 16 MP</w:t>
-      </w:r>
-      <w:r>
-        <w:rPr>
-          <w:rFonts w:ascii="Garamond" w:hAnsi="Garamond" w:cs="Times New Roman"/>
-        </w:rPr>
-        <w:t xml:space="preserve"> </w:t>
-      </w:r>
-      <w:r>
-        <w:rPr>
-          <w:rFonts w:ascii="Garamond" w:hAnsi="Garamond" w:cs="Times New Roman"/>
-        </w:rPr>
-        <w:t xml:space="preserve">and the latest version of R installed on their device. These are minimum requirements; for instance, a user could use Stata 17, but we strongly encourage using the MP version. Also, the user can choose any development environment software to access the R scripts; RStudio is a popular choice among R users. Second, the user must install the </w:t>
-      </w:r>
+        <w:t xml:space="preserve">Before discussing every block of the replication process in detail, we provide a list of requirements every user must fulfill to replicate the SSGD v2.0 without problems. First, the user must have both Stata 16 MP and the latest version of R installed on their device. These are minimum requirements; </w:t>
+      </w:r>
+      <w:r>
+        <w:rPr>
+          <w:rFonts w:ascii="Garamond" w:hAnsi="Garamond" w:cs="Times New Roman"/>
+        </w:rPr>
+        <w:lastRenderedPageBreak/>
+        <w:t xml:space="preserve">for instance, a user could use Stata 17, but we strongly encourage using the MP version. Also, the user can choose any development environment software to access the R scripts; RStudio is a popular choice among R users. Second, the user must install the </w:t>
+      </w:r>
+      <w:proofErr w:type="spellStart"/>
       <w:r>
         <w:rPr>
           <w:rFonts w:ascii="Garamond" w:hAnsi="Garamond" w:cs="Times New Roman"/>
@@ -208,12 +267,14 @@
         </w:rPr>
         <w:t>datalibweb</w:t>
       </w:r>
+      <w:proofErr w:type="spellEnd"/>
       <w:r>
         <w:rPr>
           <w:rFonts w:ascii="Garamond" w:hAnsi="Garamond" w:cs="Times New Roman"/>
         </w:rPr>
         <w:t xml:space="preserve"> and </w:t>
       </w:r>
+      <w:proofErr w:type="spellStart"/>
       <w:r>
         <w:rPr>
           <w:rFonts w:ascii="Garamond" w:hAnsi="Garamond" w:cs="Times New Roman"/>
@@ -222,12 +283,14 @@
         </w:rPr>
         <w:t>wbopendata</w:t>
       </w:r>
+      <w:proofErr w:type="spellEnd"/>
       <w:r>
         <w:rPr>
           <w:rFonts w:ascii="Garamond" w:hAnsi="Garamond" w:cs="Times New Roman"/>
         </w:rPr>
         <w:t xml:space="preserve"> packages in Stata before running any do file in the SSGD v2.0 repository. The </w:t>
       </w:r>
+      <w:proofErr w:type="spellStart"/>
       <w:r>
         <w:rPr>
           <w:rFonts w:ascii="Garamond" w:hAnsi="Garamond" w:cs="Times New Roman"/>
@@ -236,47 +299,29 @@
         </w:rPr>
         <w:t>datalibweb</w:t>
       </w:r>
-      <w:r>
-        <w:rPr>
-          <w:rFonts w:ascii="Garamond" w:hAnsi="Garamond" w:cs="Times New Roman"/>
-        </w:rPr>
-        <w:t xml:space="preserve"> package enables the user to access harmonized household surveys from the World Bank’s microdata library, such as GMD (</w:t>
-      </w:r>
-      <w:r>
-        <w:rPr>
-          <w:rFonts w:ascii="Garamond" w:hAnsi="Garamond" w:cs="Times New Roman"/>
-        </w:rPr>
-        <w:t xml:space="preserve">see </w:t>
-      </w:r>
-      <w:hyperlink r:id="rId13" w:history="1">
+      <w:proofErr w:type="spellEnd"/>
+      <w:r>
+        <w:rPr>
+          <w:rFonts w:ascii="Garamond" w:hAnsi="Garamond" w:cs="Times New Roman"/>
+        </w:rPr>
+        <w:t xml:space="preserve"> package enables the user to access harmonized household surveys from the World Bank’s microdata library, such as GMD (see </w:t>
+      </w:r>
+      <w:hyperlink r:id="rId14" w:history="1">
         <w:r>
           <w:rPr>
             <w:rStyle w:val="Hyperlink"/>
             <w:rFonts w:ascii="Garamond" w:hAnsi="Garamond" w:cs="Times New Roman"/>
           </w:rPr>
-          <w:t>http://spqsapps.worldbank.org/qs/ECA/_layouts/15/WopiFrame.aspx?sourcedoc=/qs/ECA/Sit</w:t>
-        </w:r>
-        <w:r>
-          <w:rPr>
-            <w:rStyle w:val="Hyperlink"/>
-            <w:rFonts w:ascii="Garamond" w:hAnsi="Garamond" w:cs="Times New Roman"/>
-          </w:rPr>
-          <w:lastRenderedPageBreak/>
-          <w:t>eAssets/datalibweb_Guidelines_1page.pdf&amp;action=default</w:t>
+          <w:t>http://spqsapps.worldbank.org/qs/ECA/_layouts/15/WopiFrame.aspx?sourcedoc=/qs/ECA/SiteAssets/datalibweb_Guidelines_1page.pdf&amp;action=default</w:t>
         </w:r>
       </w:hyperlink>
       <w:r>
         <w:rPr>
           <w:rFonts w:ascii="Garamond" w:hAnsi="Garamond" w:cs="Times New Roman"/>
         </w:rPr>
-        <w:t xml:space="preserve"> for further information on the package</w:t>
-      </w:r>
-      <w:r>
-        <w:rPr>
-          <w:rFonts w:ascii="Garamond" w:hAnsi="Garamond" w:cs="Times New Roman"/>
-        </w:rPr>
-        <w:t xml:space="preserve">). On the other hand, the </w:t>
-      </w:r>
+        <w:t xml:space="preserve"> for further information on the package). On the other hand, the </w:t>
+      </w:r>
+      <w:proofErr w:type="spellStart"/>
       <w:r>
         <w:rPr>
           <w:rFonts w:ascii="Garamond" w:hAnsi="Garamond" w:cs="Times New Roman"/>
@@ -285,19 +330,14 @@
         </w:rPr>
         <w:t>wbopendata</w:t>
       </w:r>
-      <w:r>
-        <w:rPr>
-          <w:rFonts w:ascii="Garamond" w:hAnsi="Garamond" w:cs="Times New Roman"/>
-        </w:rPr>
-        <w:t xml:space="preserve"> package enables the user to access over 3000 indicators from the World Bank databases (</w:t>
-      </w:r>
-      <w:r>
-        <w:rPr>
-          <w:rFonts w:ascii="Garamond" w:hAnsi="Garamond" w:cs="Times New Roman"/>
-        </w:rPr>
-        <w:t xml:space="preserve">see </w:t>
-      </w:r>
-      <w:hyperlink r:id="rId14" w:history="1">
+      <w:proofErr w:type="spellEnd"/>
+      <w:r>
+        <w:rPr>
+          <w:rFonts w:ascii="Garamond" w:hAnsi="Garamond" w:cs="Times New Roman"/>
+        </w:rPr>
+        <w:t xml:space="preserve"> package enables the user to access over 3000 indicators from the World Bank databases (see </w:t>
+      </w:r>
+      <w:hyperlink r:id="rId15" w:history="1">
         <w:r>
           <w:rPr>
             <w:rStyle w:val="Hyperlink"/>
@@ -310,13 +350,7 @@
         <w:rPr>
           <w:rFonts w:ascii="Garamond" w:hAnsi="Garamond" w:cs="Times New Roman"/>
         </w:rPr>
-        <w:t xml:space="preserve"> for further information on the package</w:t>
-      </w:r>
-      <w:r>
-        <w:rPr>
-          <w:rFonts w:ascii="Garamond" w:hAnsi="Garamond" w:cs="Times New Roman"/>
-        </w:rPr>
-        <w:t>).</w:t>
+        <w:t xml:space="preserve"> for further information on the package).</w:t>
       </w:r>
     </w:p>
     <w:p>
@@ -357,31 +391,7 @@
         <w:rPr>
           <w:rFonts w:ascii="Garamond" w:hAnsi="Garamond" w:cs="Times New Roman"/>
         </w:rPr>
-        <w:t>In the user profile block, the user must declare, for one time, the path or working directory where she decided to c</w:t>
-      </w:r>
-      <w:r>
-        <w:rPr>
-          <w:rFonts w:ascii="Garamond" w:hAnsi="Garamond" w:cs="Times New Roman"/>
-        </w:rPr>
-        <w:t>lone</w:t>
-      </w:r>
-      <w:r>
-        <w:rPr>
-          <w:rFonts w:ascii="Garamond" w:hAnsi="Garamond" w:cs="Times New Roman"/>
-        </w:rPr>
-        <w:t xml:space="preserve"> the </w:t>
-      </w:r>
-      <w:r>
-        <w:rPr>
-          <w:rFonts w:ascii="Garamond" w:hAnsi="Garamond" w:cs="Times New Roman"/>
-        </w:rPr>
-        <w:t>repository</w:t>
-      </w:r>
-      <w:r>
-        <w:rPr>
-          <w:rFonts w:ascii="Garamond" w:hAnsi="Garamond" w:cs="Times New Roman"/>
-        </w:rPr>
-        <w:t>. This way, the rest of the files will adapt to any user-defined folder. The master files present in this block are "</w:t>
+        <w:t>In the user profile block, the user must declare, for one time, the path or working directory where she decided to clone the repository. This way, the rest of the files will adapt to any user-defined folder. The master files present in this block are "</w:t>
       </w:r>
       <w:r>
         <w:rPr>
@@ -389,27 +399,51 @@
           <w:sz w:val="20"/>
           <w:szCs w:val="20"/>
         </w:rPr>
-        <w:t>ssgd_v2_user_profile.R</w:t>
-      </w:r>
-      <w:r>
-        <w:rPr>
-          <w:rFonts w:ascii="Garamond" w:hAnsi="Garamond" w:cs="Times New Roman"/>
-        </w:rPr>
-        <w:t>" and "</w:t>
-      </w:r>
+        <w:t>ssgd_v2_user_</w:t>
+      </w:r>
+      <w:proofErr w:type="gramStart"/>
       <w:r>
         <w:rPr>
           <w:rFonts w:ascii="Consolas" w:hAnsi="Consolas" w:cs="Times New Roman"/>
           <w:sz w:val="20"/>
           <w:szCs w:val="20"/>
         </w:rPr>
+        <w:t>profile.R</w:t>
+      </w:r>
+      <w:proofErr w:type="gramEnd"/>
+      <w:r>
+        <w:rPr>
+          <w:rFonts w:ascii="Garamond" w:hAnsi="Garamond" w:cs="Times New Roman"/>
+        </w:rPr>
+        <w:t>" and "</w:t>
+      </w:r>
+      <w:r>
+        <w:rPr>
+          <w:rFonts w:ascii="Consolas" w:hAnsi="Consolas" w:cs="Times New Roman"/>
+          <w:sz w:val="20"/>
+          <w:szCs w:val="20"/>
+        </w:rPr>
         <w:t>ssgd_v2_user_profile.do</w:t>
       </w:r>
       <w:r>
         <w:rPr>
           <w:rFonts w:ascii="Garamond" w:hAnsi="Garamond" w:cs="Times New Roman"/>
         </w:rPr>
-        <w:t>". It is essential to declare the same path or working directory in both master files before executing them. By default, the working directory for both files is "</w:t>
+        <w:t xml:space="preserve">". It is essential to declare the same path or working directory in both master files before executing them. By default, the working directory for both files </w:t>
+      </w:r>
+      <w:proofErr w:type="gramStart"/>
+      <w:r>
+        <w:rPr>
+          <w:rFonts w:ascii="Garamond" w:hAnsi="Garamond" w:cs="Times New Roman"/>
+        </w:rPr>
+        <w:t>is</w:t>
+      </w:r>
+      <w:proofErr w:type="gramEnd"/>
+      <w:r>
+        <w:rPr>
+          <w:rFonts w:ascii="Garamond" w:hAnsi="Garamond" w:cs="Times New Roman"/>
+        </w:rPr>
+        <w:t xml:space="preserve"> "</w:t>
       </w:r>
       <w:r>
         <w:rPr>
@@ -470,8 +504,18 @@
           <w:sz w:val="20"/>
           <w:szCs w:val="20"/>
         </w:rPr>
-        <w:t>ssgd_v2_data_download_p1.R</w:t>
-      </w:r>
+        <w:t>ssgd_v2_data_download_p</w:t>
+      </w:r>
+      <w:proofErr w:type="gramStart"/>
+      <w:r>
+        <w:rPr>
+          <w:rFonts w:ascii="Consolas" w:hAnsi="Consolas" w:cs="Times New Roman"/>
+          <w:sz w:val="20"/>
+          <w:szCs w:val="20"/>
+        </w:rPr>
+        <w:t>1.R</w:t>
+      </w:r>
+      <w:proofErr w:type="gramEnd"/>
       <w:r>
         <w:rPr>
           <w:rFonts w:ascii="Garamond" w:hAnsi="Garamond" w:cs="Times New Roman"/>
@@ -512,7 +556,7 @@
           <w:rStyle w:val="FootnoteReference"/>
           <w:rFonts w:ascii="Garamond" w:hAnsi="Garamond" w:cs="Times New Roman"/>
         </w:rPr>
-        <w:footnoteReference w:id="1"/>
+        <w:footnoteReference w:id="2"/>
       </w:r>
       <w:r>
         <w:rPr>
@@ -533,31 +577,7 @@
         <w:rPr>
           <w:rFonts w:ascii="Garamond" w:hAnsi="Garamond" w:cs="Times New Roman"/>
         </w:rPr>
-        <w:t xml:space="preserve">Table </w:t>
-      </w:r>
-      <w:r>
-        <w:rPr>
-          <w:rFonts w:ascii="Garamond" w:hAnsi="Garamond" w:cs="Times New Roman"/>
-        </w:rPr>
-        <w:t>1</w:t>
-      </w:r>
-      <w:r>
-        <w:rPr>
-          <w:rFonts w:ascii="Garamond" w:hAnsi="Garamond" w:cs="Times New Roman"/>
-        </w:rPr>
-        <w:t xml:space="preserve"> lists the databases used in the SSGD v2.0 and identifies those requiring manual data download. For such cases, the procedure involves the following steps: 1) access a particular URL (depending on the source), 2) register or fill out a data request form, 3) download the data, and 4) assign it to a folder contained in </w:t>
-      </w:r>
-      <w:r>
-        <w:rPr>
-          <w:rFonts w:ascii="Garamond" w:hAnsi="Garamond" w:cs="Times New Roman"/>
-        </w:rPr>
-        <w:t>the local repository</w:t>
-      </w:r>
-      <w:r>
-        <w:rPr>
-          <w:rFonts w:ascii="Garamond" w:hAnsi="Garamond" w:cs="Times New Roman"/>
-        </w:rPr>
-        <w:t xml:space="preserve">. The user is not required to create or modify any folder within the </w:t>
+        <w:t xml:space="preserve">Table 1 lists the databases used in the SSGD v2.0 and identifies those requiring manual data download. For such cases, the procedure involves the following steps: 1) access a particular URL (depending on the source), 2) register or fill out a data request form, 3) download the data, and 4) assign it to a folder contained in the local repository. The user is not required to create or modify any folder within the </w:t>
       </w:r>
       <w:r>
         <w:rPr>
@@ -569,7 +589,14 @@
         <w:rPr>
           <w:rFonts w:ascii="Garamond" w:hAnsi="Garamond" w:cs="Times New Roman"/>
         </w:rPr>
-        <w:t xml:space="preserve"> since all folders are created automatically along with the execution of the master file "</w:t>
+        <w:t xml:space="preserve"> since all folders are created automatically along with the execution </w:t>
+      </w:r>
+      <w:r>
+        <w:rPr>
+          <w:rFonts w:ascii="Garamond" w:hAnsi="Garamond" w:cs="Times New Roman"/>
+        </w:rPr>
+        <w:lastRenderedPageBreak/>
+        <w:t>of the master file "</w:t>
       </w:r>
       <w:r>
         <w:rPr>
@@ -577,20 +604,32 @@
           <w:sz w:val="20"/>
           <w:szCs w:val="20"/>
         </w:rPr>
-        <w:t>ssgd_v2_data_download_p1.R</w:t>
-      </w:r>
+        <w:t>ssgd_v2_data_download_p</w:t>
+      </w:r>
+      <w:proofErr w:type="gramStart"/>
+      <w:r>
+        <w:rPr>
+          <w:rFonts w:ascii="Consolas" w:hAnsi="Consolas" w:cs="Times New Roman"/>
+          <w:sz w:val="20"/>
+          <w:szCs w:val="20"/>
+        </w:rPr>
+        <w:t>1.R</w:t>
+      </w:r>
+      <w:proofErr w:type="gramEnd"/>
       <w:r>
         <w:rPr>
           <w:rFonts w:ascii="Garamond" w:hAnsi="Garamond" w:cs="Times New Roman"/>
         </w:rPr>
         <w:t>". All downloaded files are stored in the “</w:t>
       </w:r>
+      <w:proofErr w:type="spellStart"/>
       <w:r>
         <w:rPr>
           <w:rFonts w:ascii="Consolas" w:hAnsi="Consolas" w:cs="Times New Roman"/>
         </w:rPr>
         <w:t>raw_data</w:t>
       </w:r>
+      <w:proofErr w:type="spellEnd"/>
       <w:r>
         <w:rPr>
           <w:rFonts w:ascii="Garamond" w:hAnsi="Garamond" w:cs="Times New Roman"/>
@@ -624,28 +663,22 @@
           <w:b/>
           <w:bCs/>
         </w:rPr>
-        <w:t xml:space="preserve">Table </w:t>
-      </w:r>
-      <w:r>
-        <w:rPr>
-          <w:rFonts w:ascii="Garamond" w:hAnsi="Garamond" w:cs="Times New Roman"/>
-          <w:b/>
-          <w:bCs/>
-        </w:rPr>
-        <w:t>1</w:t>
-      </w:r>
-      <w:r>
-        <w:rPr>
-          <w:rFonts w:ascii="Garamond" w:hAnsi="Garamond" w:cs="Times New Roman"/>
-        </w:rPr>
-        <w:t xml:space="preserve">: Access and download </w:t>
-      </w:r>
-      <w:r>
-        <w:rPr>
-          <w:rFonts w:ascii="Garamond" w:hAnsi="Garamond" w:cs="Times New Roman"/>
-        </w:rPr>
-        <w:t>of SSGD v2.0 data inputs</w:t>
-      </w:r>
+        <w:t>Table 1</w:t>
+      </w:r>
+      <w:r>
+        <w:rPr>
+          <w:rFonts w:ascii="Garamond" w:hAnsi="Garamond" w:cs="Times New Roman"/>
+        </w:rPr>
+        <w:t xml:space="preserve">: Access and download of SSGD v2.0 data </w:t>
+      </w:r>
+      <w:proofErr w:type="gramStart"/>
+      <w:r>
+        <w:rPr>
+          <w:rFonts w:ascii="Garamond" w:hAnsi="Garamond" w:cs="Times New Roman"/>
+        </w:rPr>
+        <w:t>inputs</w:t>
+      </w:r>
+      <w:proofErr w:type="gramEnd"/>
     </w:p>
     <w:tbl>
       <w:tblPr>
@@ -689,7 +722,6 @@
                 <w:sz w:val="19"/>
                 <w:szCs w:val="19"/>
               </w:rPr>
-              <w:lastRenderedPageBreak/>
               <w:t>Source</w:t>
             </w:r>
           </w:p>
@@ -1036,13 +1068,23 @@
                 <w:szCs w:val="19"/>
               </w:rPr>
             </w:pPr>
-            <w:r>
-              <w:rPr>
-                <w:rFonts w:ascii="Garamond" w:hAnsi="Garamond" w:cs="Times New Roman"/>
-                <w:sz w:val="19"/>
-                <w:szCs w:val="19"/>
-              </w:rPr>
-              <w:t>Arabbarometer (</w:t>
+            <w:proofErr w:type="spellStart"/>
+            <w:r>
+              <w:rPr>
+                <w:rFonts w:ascii="Garamond" w:hAnsi="Garamond" w:cs="Times New Roman"/>
+                <w:sz w:val="19"/>
+                <w:szCs w:val="19"/>
+              </w:rPr>
+              <w:t>Arabbarometer</w:t>
+            </w:r>
+            <w:proofErr w:type="spellEnd"/>
+            <w:r>
+              <w:rPr>
+                <w:rFonts w:ascii="Garamond" w:hAnsi="Garamond" w:cs="Times New Roman"/>
+                <w:sz w:val="19"/>
+                <w:szCs w:val="19"/>
+              </w:rPr>
+              <w:t xml:space="preserve"> (</w:t>
             </w:r>
             <w:r>
               <w:rPr>
@@ -3110,14 +3152,23 @@
         <w:rPr>
           <w:rFonts w:ascii="Garamond" w:hAnsi="Garamond" w:cs="Times New Roman"/>
         </w:rPr>
-        <w:t>" file, which generates all the indicators in the SSGD v2.0. It is necessary to run all the previous steps correctly so that the master file can create the indicators properly and without execution errors. The user will notice that the “</w:t>
-      </w:r>
+        <w:t xml:space="preserve">" file, which generates all the indicators in the SSGD v2.0. It is </w:t>
+      </w:r>
+      <w:r>
+        <w:rPr>
+          <w:rFonts w:ascii="Garamond" w:hAnsi="Garamond" w:cs="Times New Roman"/>
+        </w:rPr>
+        <w:lastRenderedPageBreak/>
+        <w:t>necessary to run all the previous steps correctly so that the master file can create the indicators properly and without execution errors. The user will notice that the “</w:t>
+      </w:r>
+      <w:proofErr w:type="spellStart"/>
       <w:r>
         <w:rPr>
           <w:rFonts w:ascii="Consolas" w:hAnsi="Consolas" w:cs="Times New Roman"/>
         </w:rPr>
         <w:t>proc_data</w:t>
       </w:r>
+      <w:proofErr w:type="spellEnd"/>
       <w:r>
         <w:rPr>
           <w:rFonts w:ascii="Garamond" w:hAnsi="Garamond" w:cs="Times New Roman"/>
@@ -3136,24 +3187,28 @@
         </w:rPr>
         <w:t>) serves to store every file generated by this master file. The “</w:t>
       </w:r>
+      <w:proofErr w:type="spellStart"/>
       <w:r>
         <w:rPr>
           <w:rFonts w:ascii="Consolas" w:hAnsi="Consolas" w:cs="Times New Roman"/>
         </w:rPr>
         <w:t>proc_data</w:t>
       </w:r>
+      <w:proofErr w:type="spellEnd"/>
       <w:r>
         <w:rPr>
           <w:rFonts w:ascii="Garamond" w:hAnsi="Garamond" w:cs="Times New Roman"/>
         </w:rPr>
         <w:t>” name indicates that it is processed data (unlike the "</w:t>
       </w:r>
+      <w:proofErr w:type="spellStart"/>
       <w:r>
         <w:rPr>
           <w:rFonts w:ascii="Consolas" w:hAnsi="Consolas" w:cs="Times New Roman"/>
         </w:rPr>
         <w:t>raw_data</w:t>
       </w:r>
+      <w:proofErr w:type="spellEnd"/>
       <w:r>
         <w:rPr>
           <w:rFonts w:ascii="Garamond" w:hAnsi="Garamond" w:cs="Times New Roman"/>
@@ -3182,7 +3237,6 @@
           <w:bCs/>
           <w:u w:val="single"/>
         </w:rPr>
-        <w:lastRenderedPageBreak/>
         <w:t>Data processing</w:t>
       </w:r>
     </w:p>
@@ -3263,7 +3317,35 @@
         <w:rPr>
           <w:rFonts w:ascii="Garamond" w:hAnsi="Garamond" w:cs="Times New Roman"/>
         </w:rPr>
-        <w:t>There are three dominance relationships established in SSGD v2.0. In the first place, the FINDEX database dominates other databases for the “ownban” indicator  (% of people with a bank account) since the FINDEX database is global (includes almost all countries) and presents the information with fixed periodicity. Secondly, the AF database dominates the AB one only for the indicators they have in common and for the following countries: Morocco, Sudan, and Tunisia. The reason is AF provides more information in general, and the years included are more recent. Finally, barometers (AF, AB, ASB, and LB) dominate the WVS database in their common indicators and countries since the countries in the WVS database appear once every several years.</w:t>
+        <w:t>There are three dominance relationships established in SSGD v2.0. In the first place, the FINDEX database dominates other databases for the “</w:t>
+      </w:r>
+      <w:proofErr w:type="spellStart"/>
+      <w:r>
+        <w:rPr>
+          <w:rFonts w:ascii="Garamond" w:hAnsi="Garamond" w:cs="Times New Roman"/>
+        </w:rPr>
+        <w:t>ownban</w:t>
+      </w:r>
+      <w:proofErr w:type="spellEnd"/>
+      <w:r>
+        <w:rPr>
+          <w:rFonts w:ascii="Garamond" w:hAnsi="Garamond" w:cs="Times New Roman"/>
+        </w:rPr>
+        <w:t xml:space="preserve">” </w:t>
+      </w:r>
+      <w:proofErr w:type="gramStart"/>
+      <w:r>
+        <w:rPr>
+          <w:rFonts w:ascii="Garamond" w:hAnsi="Garamond" w:cs="Times New Roman"/>
+        </w:rPr>
+        <w:t>indicator  (</w:t>
+      </w:r>
+      <w:proofErr w:type="gramEnd"/>
+      <w:r>
+        <w:rPr>
+          <w:rFonts w:ascii="Garamond" w:hAnsi="Garamond" w:cs="Times New Roman"/>
+        </w:rPr>
+        <w:t>% of people with a bank account) since the FINDEX database is global (includes almost all countries) and presents the information with fixed periodicity. Secondly, the AF database dominates the AB one only for the indicators they have in common and for the following countries: Morocco, Sudan, and Tunisia. The reason is AF provides more information in general, and the years included are more recent. Finally, barometers (AF, AB, ASB, and LB) dominate the WVS database in their common indicators and countries since the countries in the WVS database appear once every several years.</w:t>
       </w:r>
     </w:p>
     <w:p>
@@ -3316,7 +3398,21 @@
         <w:rPr>
           <w:rFonts w:ascii="Garamond" w:hAnsi="Garamond" w:cs="Times New Roman"/>
         </w:rPr>
-        <w:t>” to merge all the indicators processed so far. Unlike the processed data in the previous block, the "final_data" folder will contain the final product of this master file, i.e., the data file "</w:t>
+        <w:t>” to merge all the indicators processed so far. Unlike the processed data in the previous block, the "</w:t>
+      </w:r>
+      <w:proofErr w:type="spellStart"/>
+      <w:r>
+        <w:rPr>
+          <w:rFonts w:ascii="Garamond" w:hAnsi="Garamond" w:cs="Times New Roman"/>
+        </w:rPr>
+        <w:t>final_data</w:t>
+      </w:r>
+      <w:proofErr w:type="spellEnd"/>
+      <w:r>
+        <w:rPr>
+          <w:rFonts w:ascii="Garamond" w:hAnsi="Garamond" w:cs="Times New Roman"/>
+        </w:rPr>
+        <w:t>" folder will contain the final product of this master file, i.e., the data file "</w:t>
       </w:r>
       <w:r>
         <w:rPr>
@@ -3359,15 +3455,7 @@
           <w:b/>
           <w:bCs/>
         </w:rPr>
-        <w:t xml:space="preserve">Figure </w:t>
-      </w:r>
-      <w:r>
-        <w:rPr>
-          <w:rFonts w:ascii="Garamond" w:hAnsi="Garamond" w:cs="Times New Roman"/>
-          <w:b/>
-          <w:bCs/>
-        </w:rPr>
-        <w:t>2</w:t>
+        <w:t>Figure 2</w:t>
       </w:r>
       <w:r>
         <w:rPr>
@@ -3425,6 +3513,7 @@
           <w:rFonts w:ascii="Garamond" w:hAnsi="Garamond"/>
           <w:noProof/>
         </w:rPr>
+        <w:lastRenderedPageBreak/>
         <w:drawing>
           <wp:inline distT="0" distB="0" distL="0" distR="0" wp14:anchorId="3CB81ED7" wp14:editId="7E83E5E2">
             <wp:extent cx="5400040" cy="2965450"/>
@@ -3443,7 +3532,7 @@
                     </pic:cNvPicPr>
                   </pic:nvPicPr>
                   <pic:blipFill>
-                    <a:blip r:embed="rId15" cstate="print">
+                    <a:blip r:embed="rId16" cstate="print">
                       <a:extLst>
                         <a:ext uri="{28A0092B-C50C-407E-A947-70E740481C1C}">
                           <a14:useLocalDpi xmlns:a14="http://schemas.microsoft.com/office/drawing/2010/main" val="0"/>
@@ -3501,7 +3590,6 @@
           <w:bCs/>
           <w:u w:val="single"/>
         </w:rPr>
-        <w:lastRenderedPageBreak/>
         <w:t>Appendix</w:t>
       </w:r>
     </w:p>
@@ -3518,22 +3606,17 @@
           <w:rFonts w:ascii="Garamond" w:hAnsi="Garamond" w:cs="Times New Roman"/>
           <w:u w:val="single"/>
         </w:rPr>
-        <w:t>Section A</w:t>
-      </w:r>
+        <w:t xml:space="preserve">Section A1: Instructions to manually download selected </w:t>
+      </w:r>
+      <w:proofErr w:type="gramStart"/>
       <w:r>
         <w:rPr>
           <w:rFonts w:ascii="Garamond" w:hAnsi="Garamond" w:cs="Times New Roman"/>
           <w:u w:val="single"/>
         </w:rPr>
-        <w:t>1</w:t>
-      </w:r>
-      <w:r>
-        <w:rPr>
-          <w:rFonts w:ascii="Garamond" w:hAnsi="Garamond" w:cs="Times New Roman"/>
-          <w:u w:val="single"/>
-        </w:rPr>
-        <w:t>: Instructions to manually download selected databases</w:t>
-      </w:r>
+        <w:t>databases</w:t>
+      </w:r>
+      <w:proofErr w:type="gramEnd"/>
     </w:p>
     <w:p>
       <w:pPr>
@@ -3556,7 +3639,7 @@
         </w:rPr>
         <w:t xml:space="preserve">: The user must fill out a data request form by clicking on the following link: </w:t>
       </w:r>
-      <w:hyperlink r:id="rId16" w:history="1">
+      <w:hyperlink r:id="rId17" w:history="1">
         <w:r>
           <w:rPr>
             <w:rStyle w:val="Hyperlink"/>
@@ -3569,7 +3652,21 @@
         <w:rPr>
           <w:rFonts w:ascii="Garamond" w:hAnsi="Garamond" w:cs="Times New Roman"/>
         </w:rPr>
-        <w:t xml:space="preserve">. After that, the user must select all the databases required. For the case of  ASB wave four, the user must choose the "All Country" option. </w:t>
+        <w:t xml:space="preserve">. After that, the user must select all the databases required. For the case </w:t>
+      </w:r>
+      <w:proofErr w:type="gramStart"/>
+      <w:r>
+        <w:rPr>
+          <w:rFonts w:ascii="Garamond" w:hAnsi="Garamond" w:cs="Times New Roman"/>
+        </w:rPr>
+        <w:t>of  ASB</w:t>
+      </w:r>
+      <w:proofErr w:type="gramEnd"/>
+      <w:r>
+        <w:rPr>
+          <w:rFonts w:ascii="Garamond" w:hAnsi="Garamond" w:cs="Times New Roman"/>
+        </w:rPr>
+        <w:t xml:space="preserve"> wave four, the user must choose the "All Country" option. </w:t>
       </w:r>
       <w:r>
         <w:rPr>
@@ -3607,12 +3704,14 @@
         </w:rPr>
         <w:t>" appropriately. These folders are inside a folder called "</w:t>
       </w:r>
+      <w:proofErr w:type="spellStart"/>
       <w:r>
         <w:rPr>
           <w:rFonts w:ascii="Consolas" w:hAnsi="Consolas" w:cs="Times New Roman"/>
         </w:rPr>
         <w:t>raw_data</w:t>
       </w:r>
+      <w:proofErr w:type="spellEnd"/>
       <w:r>
         <w:rPr>
           <w:rFonts w:ascii="Garamond" w:hAnsi="Garamond" w:cs="Times New Roman"/>
@@ -3653,7 +3752,7 @@
         </w:rPr>
         <w:t xml:space="preserve">: The user can access the data download portal for the LB by clicking on the link: </w:t>
       </w:r>
-      <w:hyperlink r:id="rId17" w:history="1">
+      <w:hyperlink r:id="rId18" w:history="1">
         <w:r>
           <w:rPr>
             <w:rStyle w:val="Hyperlink"/>
@@ -3704,12 +3803,14 @@
         </w:rPr>
         <w:t>" as appropriate. The user can find these folders within the "</w:t>
       </w:r>
+      <w:proofErr w:type="spellStart"/>
       <w:r>
         <w:rPr>
           <w:rFonts w:ascii="Consolas" w:hAnsi="Consolas" w:cs="Times New Roman"/>
         </w:rPr>
         <w:t>raw_data</w:t>
       </w:r>
+      <w:proofErr w:type="spellEnd"/>
       <w:r>
         <w:rPr>
           <w:rFonts w:ascii="Garamond" w:hAnsi="Garamond" w:cs="Times New Roman"/>
@@ -3738,7 +3839,7 @@
         </w:rPr>
         <w:t xml:space="preserve"> To access ACLED data, registering on the portal website is mandatory. The link to register is as follows: </w:t>
       </w:r>
-      <w:hyperlink r:id="rId18" w:history="1">
+      <w:hyperlink r:id="rId19" w:history="1">
         <w:r>
           <w:rPr>
             <w:rStyle w:val="Hyperlink"/>
@@ -3753,7 +3854,7 @@
         </w:rPr>
         <w:t xml:space="preserve">. Once registered, the user will be able to access his profile in the so-called "ACLED Access Portal" where he will have at his disposal an "access key" (for instance, "Q6CrThSB-G1UUcTL9ylZ") that will allow him to access the data from the following link: </w:t>
       </w:r>
-      <w:hyperlink r:id="rId19" w:history="1">
+      <w:hyperlink r:id="rId20" w:history="1">
         <w:r>
           <w:rPr>
             <w:rStyle w:val="Hyperlink"/>
@@ -3781,26 +3882,31 @@
         <w:rPr>
           <w:rFonts w:ascii="Garamond" w:hAnsi="Garamond" w:cs="Times New Roman"/>
         </w:rPr>
+        <w:lastRenderedPageBreak/>
         <w:t>For each download request, the user must provide the "access key", and the email address used for registration. Also, the user must enable the compatibility mode as a type of data export. The user must request two downloads and therefore obtain two data files. The first corresponds to the period between 01/01/2018 and 31/12/2020, while the second corresponds to the period between 01/01/2021 and 31/12/202. Finally, the user must copy the data files to the "</w:t>
       </w:r>
+      <w:proofErr w:type="spellStart"/>
       <w:r>
         <w:rPr>
           <w:rFonts w:ascii="Consolas" w:hAnsi="Consolas" w:cs="Times New Roman"/>
         </w:rPr>
         <w:t>acled</w:t>
       </w:r>
+      <w:proofErr w:type="spellEnd"/>
       <w:r>
         <w:rPr>
           <w:rFonts w:ascii="Garamond" w:hAnsi="Garamond" w:cs="Times New Roman"/>
         </w:rPr>
         <w:t>" folder inside the "</w:t>
       </w:r>
+      <w:proofErr w:type="spellStart"/>
       <w:r>
         <w:rPr>
           <w:rFonts w:ascii="Consolas" w:hAnsi="Consolas" w:cs="Times New Roman"/>
         </w:rPr>
         <w:t>raw_data</w:t>
       </w:r>
+      <w:proofErr w:type="spellEnd"/>
       <w:r>
         <w:rPr>
           <w:rFonts w:ascii="Garamond" w:hAnsi="Garamond" w:cs="Times New Roman"/>
@@ -3829,7 +3935,7 @@
         </w:rPr>
         <w:t xml:space="preserve">: To access the data, the user must register on the EMDAT portal website. The link to register is as follows: </w:t>
       </w:r>
-      <w:hyperlink r:id="rId20" w:history="1">
+      <w:hyperlink r:id="rId21" w:history="1">
         <w:r>
           <w:rPr>
             <w:rStyle w:val="Hyperlink"/>
@@ -3854,14 +3960,35 @@
         <w:rPr>
           <w:rFonts w:ascii="Garamond" w:hAnsi="Garamond" w:cs="Times New Roman"/>
         </w:rPr>
-        <w:t xml:space="preserve">". Before copying it to the “emdat” folder within the "raw_data" one, the user must change the downloaded file's name </w:t>
-      </w:r>
-      <w:r>
-        <w:rPr>
-          <w:rFonts w:ascii="Garamond" w:hAnsi="Garamond" w:cs="Times New Roman"/>
-        </w:rPr>
-        <w:lastRenderedPageBreak/>
-        <w:t>to "</w:t>
+        <w:t>". Before copying it to the “</w:t>
+      </w:r>
+      <w:proofErr w:type="spellStart"/>
+      <w:r>
+        <w:rPr>
+          <w:rFonts w:ascii="Garamond" w:hAnsi="Garamond" w:cs="Times New Roman"/>
+        </w:rPr>
+        <w:t>emdat</w:t>
+      </w:r>
+      <w:proofErr w:type="spellEnd"/>
+      <w:r>
+        <w:rPr>
+          <w:rFonts w:ascii="Garamond" w:hAnsi="Garamond" w:cs="Times New Roman"/>
+        </w:rPr>
+        <w:t>” folder within the "</w:t>
+      </w:r>
+      <w:proofErr w:type="spellStart"/>
+      <w:r>
+        <w:rPr>
+          <w:rFonts w:ascii="Garamond" w:hAnsi="Garamond" w:cs="Times New Roman"/>
+        </w:rPr>
+        <w:t>raw_data</w:t>
+      </w:r>
+      <w:proofErr w:type="spellEnd"/>
+      <w:r>
+        <w:rPr>
+          <w:rFonts w:ascii="Garamond" w:hAnsi="Garamond" w:cs="Times New Roman"/>
+        </w:rPr>
+        <w:t>" one, the user must change the downloaded file's name to "</w:t>
       </w:r>
       <w:r>
         <w:rPr>
@@ -3897,7 +4024,7 @@
         </w:rPr>
         <w:t xml:space="preserve">: The user must complete a request form on the WVS portal website to access the data. The link to the form is as follows: </w:t>
       </w:r>
-      <w:hyperlink r:id="rId21" w:history="1">
+      <w:hyperlink r:id="rId22" w:history="1">
         <w:r>
           <w:rPr>
             <w:rStyle w:val="Hyperlink"/>
@@ -3916,7 +4043,21 @@
         <w:rPr>
           <w:rFonts w:ascii="Consolas" w:hAnsi="Consolas" w:cs="Times New Roman"/>
         </w:rPr>
-        <w:t>WVS TimeSeries 1981 2022 Stata v4 0.zip</w:t>
+        <w:t xml:space="preserve">WVS </w:t>
+      </w:r>
+      <w:proofErr w:type="spellStart"/>
+      <w:r>
+        <w:rPr>
+          <w:rFonts w:ascii="Consolas" w:hAnsi="Consolas" w:cs="Times New Roman"/>
+        </w:rPr>
+        <w:t>TimeSeries</w:t>
+      </w:r>
+      <w:proofErr w:type="spellEnd"/>
+      <w:r>
+        <w:rPr>
+          <w:rFonts w:ascii="Consolas" w:hAnsi="Consolas" w:cs="Times New Roman"/>
+        </w:rPr>
+        <w:t xml:space="preserve"> 1981 2022 Stata v4 0.zip</w:t>
       </w:r>
       <w:r>
         <w:rPr>
@@ -3936,12 +4077,14 @@
         </w:rPr>
         <w:t>" folder within the "</w:t>
       </w:r>
+      <w:proofErr w:type="spellStart"/>
       <w:r>
         <w:rPr>
           <w:rFonts w:ascii="Consolas" w:hAnsi="Consolas" w:cs="Times New Roman"/>
         </w:rPr>
         <w:t>raw_data</w:t>
       </w:r>
+      <w:proofErr w:type="spellEnd"/>
       <w:r>
         <w:rPr>
           <w:rFonts w:ascii="Garamond" w:hAnsi="Garamond" w:cs="Times New Roman"/>
@@ -3957,6 +4100,7 @@
           <w:rFonts w:ascii="Garamond" w:hAnsi="Garamond" w:cs="Times New Roman"/>
         </w:rPr>
         <w:sectPr>
+          <w:headerReference w:type="default" r:id="rId23"/>
           <w:pgSz w:w="11906" w:h="16838"/>
           <w:pgMar w:top="1417" w:right="1701" w:bottom="1417" w:left="1701" w:header="708" w:footer="708" w:gutter="0"/>
           <w:cols w:space="708"/>
@@ -4003,14 +4147,24 @@
         <w:rPr>
           <w:rFonts w:ascii="Garamond" w:hAnsi="Garamond" w:cs="Times New Roman"/>
         </w:rPr>
-        <w:t xml:space="preserve"> to the  "</w:t>
-      </w:r>
+        <w:t xml:space="preserve"> to </w:t>
+      </w:r>
+      <w:proofErr w:type="gramStart"/>
+      <w:r>
+        <w:rPr>
+          <w:rFonts w:ascii="Garamond" w:hAnsi="Garamond" w:cs="Times New Roman"/>
+        </w:rPr>
+        <w:t>the  "</w:t>
+      </w:r>
+      <w:proofErr w:type="spellStart"/>
+      <w:proofErr w:type="gramEnd"/>
       <w:r>
         <w:rPr>
           <w:rFonts w:ascii="Consolas" w:hAnsi="Consolas" w:cs="Times New Roman"/>
         </w:rPr>
         <w:t>raw_data</w:t>
       </w:r>
+      <w:proofErr w:type="spellEnd"/>
       <w:r>
         <w:rPr>
           <w:rFonts w:ascii="Garamond" w:hAnsi="Garamond" w:cs="Times New Roman"/>
@@ -4105,8 +4259,16 @@
         <w:rPr>
           <w:rFonts w:ascii="Garamond" w:hAnsi="Garamond" w:cs="Times New Roman"/>
         </w:rPr>
-        <w:t xml:space="preserve"> to the local repository</w:t>
-      </w:r>
+        <w:t xml:space="preserve"> to the local </w:t>
+      </w:r>
+      <w:proofErr w:type="gramStart"/>
+      <w:r>
+        <w:rPr>
+          <w:rFonts w:ascii="Garamond" w:hAnsi="Garamond" w:cs="Times New Roman"/>
+        </w:rPr>
+        <w:t>repository</w:t>
+      </w:r>
+      <w:proofErr w:type="gramEnd"/>
     </w:p>
     <w:tbl>
       <w:tblPr>
@@ -4412,7 +4574,7 @@
                 <w:szCs w:val="19"/>
               </w:rPr>
             </w:pPr>
-            <w:hyperlink r:id="rId22" w:history="1">
+            <w:hyperlink r:id="rId24" w:history="1">
               <w:r>
                 <w:rPr>
                   <w:rStyle w:val="Hyperlink"/>
@@ -5526,7 +5688,7 @@
                 <w:szCs w:val="19"/>
               </w:rPr>
             </w:pPr>
-            <w:hyperlink r:id="rId23" w:history="1">
+            <w:hyperlink r:id="rId25" w:history="1">
               <w:r>
                 <w:rPr>
                   <w:rStyle w:val="Hyperlink"/>
@@ -5811,7 +5973,7 @@
                 <w:szCs w:val="19"/>
               </w:rPr>
             </w:pPr>
-            <w:hyperlink r:id="rId24" w:history="1">
+            <w:hyperlink r:id="rId26" w:history="1">
               <w:r>
                 <w:rPr>
                   <w:rStyle w:val="Hyperlink"/>
@@ -5863,6 +6025,7 @@
                 <w:szCs w:val="19"/>
               </w:rPr>
             </w:pPr>
+            <w:proofErr w:type="spellStart"/>
             <w:r>
               <w:rPr>
                 <w:rFonts w:ascii="Garamond" w:hAnsi="Garamond" w:cs="Times New Roman"/>
@@ -5871,6 +6034,7 @@
               </w:rPr>
               <w:t>acled</w:t>
             </w:r>
+            <w:proofErr w:type="spellEnd"/>
           </w:p>
         </w:tc>
       </w:tr>
@@ -5992,7 +6156,7 @@
                 <w:szCs w:val="19"/>
               </w:rPr>
             </w:pPr>
-            <w:hyperlink r:id="rId25" w:history="1">
+            <w:hyperlink r:id="rId27" w:history="1">
               <w:r>
                 <w:rPr>
                   <w:rStyle w:val="Hyperlink"/>
@@ -6045,6 +6209,7 @@
                 <w:szCs w:val="19"/>
               </w:rPr>
             </w:pPr>
+            <w:proofErr w:type="spellStart"/>
             <w:r>
               <w:rPr>
                 <w:rFonts w:ascii="Garamond" w:hAnsi="Garamond" w:cs="Times New Roman"/>
@@ -6053,6 +6218,7 @@
               </w:rPr>
               <w:t>emdat</w:t>
             </w:r>
+            <w:proofErr w:type="spellEnd"/>
           </w:p>
         </w:tc>
       </w:tr>
@@ -6095,7 +6261,7 @@
                 <w:szCs w:val="19"/>
               </w:rPr>
             </w:pPr>
-            <w:hyperlink r:id="rId26" w:history="1">
+            <w:hyperlink r:id="rId28" w:history="1">
               <w:r>
                 <w:rPr>
                   <w:rStyle w:val="Hyperlink"/>
@@ -6198,8 +6364,16 @@
         <w:rPr>
           <w:rFonts w:ascii="Garamond" w:hAnsi="Garamond" w:cs="Times New Roman"/>
         </w:rPr>
-        <w:t xml:space="preserve"> in the SSGD v2.0 repository</w:t>
-      </w:r>
+        <w:t xml:space="preserve"> in the SSGD v2.0 </w:t>
+      </w:r>
+      <w:proofErr w:type="gramStart"/>
+      <w:r>
+        <w:rPr>
+          <w:rFonts w:ascii="Garamond" w:hAnsi="Garamond" w:cs="Times New Roman"/>
+        </w:rPr>
+        <w:t>repository</w:t>
+      </w:r>
+      <w:proofErr w:type="gramEnd"/>
     </w:p>
     <w:tbl>
       <w:tblPr>
@@ -6350,7 +6524,7 @@
                 <w:szCs w:val="19"/>
               </w:rPr>
             </w:pPr>
-            <w:hyperlink r:id="rId27" w:history="1">
+            <w:hyperlink r:id="rId29" w:history="1">
               <w:r>
                 <w:rPr>
                   <w:rStyle w:val="Hyperlink"/>
@@ -6438,7 +6612,7 @@
                 <w:szCs w:val="19"/>
               </w:rPr>
             </w:pPr>
-            <w:hyperlink r:id="rId28" w:history="1">
+            <w:hyperlink r:id="rId30" w:history="1">
               <w:r>
                 <w:rPr>
                   <w:rStyle w:val="Hyperlink"/>
@@ -6515,7 +6689,7 @@
                 <w:szCs w:val="19"/>
               </w:rPr>
             </w:pPr>
-            <w:hyperlink r:id="rId29" w:history="1">
+            <w:hyperlink r:id="rId31" w:history="1">
               <w:r>
                 <w:rPr>
                   <w:rStyle w:val="Hyperlink"/>
@@ -6540,6 +6714,7 @@
           <w:szCs w:val="19"/>
         </w:rPr>
       </w:pPr>
+      <w:proofErr w:type="spellStart"/>
       <w:r>
         <w:rPr>
           <w:rFonts w:ascii="Garamond" w:hAnsi="Garamond" w:cs="Times New Roman"/>
@@ -6555,7 +6730,16 @@
           <w:sz w:val="19"/>
           <w:szCs w:val="19"/>
         </w:rPr>
-        <w:t>In the case of EIU, we only provide the URL for the 2022 report.</w:t>
+        <w:t>In</w:t>
+      </w:r>
+      <w:proofErr w:type="spellEnd"/>
+      <w:r>
+        <w:rPr>
+          <w:rFonts w:ascii="Garamond" w:hAnsi="Garamond" w:cs="Times New Roman"/>
+          <w:sz w:val="19"/>
+          <w:szCs w:val="19"/>
+        </w:rPr>
+        <w:t xml:space="preserve"> the case of EIU, we only provide the URL for the 2022 report.</w:t>
       </w:r>
     </w:p>
     <w:p>
@@ -6626,6 +6810,95 @@
     <w:p>
       <w:pPr>
         <w:pStyle w:val="FootnoteText"/>
+        <w:rPr>
+          <w:rFonts w:ascii="Garamond" w:hAnsi="Garamond"/>
+          <w:lang w:val="es-PE"/>
+        </w:rPr>
+      </w:pPr>
+      <w:r>
+        <w:rPr>
+          <w:rStyle w:val="FootnoteReference"/>
+          <w:rFonts w:ascii="Garamond" w:hAnsi="Garamond"/>
+        </w:rPr>
+        <w:footnoteRef/>
+      </w:r>
+      <w:r>
+        <w:rPr>
+          <w:rFonts w:ascii="Garamond" w:hAnsi="Garamond"/>
+          <w:lang w:val="es-PE"/>
+        </w:rPr>
+        <w:t xml:space="preserve"> </w:t>
+      </w:r>
+      <w:proofErr w:type="spellStart"/>
+      <w:r>
+        <w:rPr>
+          <w:rFonts w:ascii="Garamond" w:hAnsi="Garamond"/>
+          <w:lang w:val="es-PE"/>
+        </w:rPr>
+        <w:t>Contact</w:t>
+      </w:r>
+      <w:proofErr w:type="spellEnd"/>
+      <w:r>
+        <w:rPr>
+          <w:rFonts w:ascii="Garamond" w:hAnsi="Garamond"/>
+          <w:lang w:val="es-PE"/>
+        </w:rPr>
+        <w:t xml:space="preserve">: </w:t>
+      </w:r>
+      <w:r>
+        <w:rPr>
+          <w:rFonts w:ascii="Garamond" w:hAnsi="Garamond"/>
+          <w:lang w:val="es-PE"/>
+        </w:rPr>
+        <w:t>Paola Ballon (</w:t>
+      </w:r>
+      <w:hyperlink r:id="rId1" w:history="1">
+        <w:r>
+          <w:rPr>
+            <w:rStyle w:val="Hyperlink"/>
+            <w:rFonts w:ascii="Garamond" w:hAnsi="Garamond"/>
+            <w:lang w:val="es-PE"/>
+          </w:rPr>
+          <w:t>pballon@worldbank.org</w:t>
+        </w:r>
+      </w:hyperlink>
+      <w:r>
+        <w:rPr>
+          <w:rFonts w:ascii="Garamond" w:hAnsi="Garamond"/>
+          <w:lang w:val="es-PE"/>
+        </w:rPr>
+        <w:t>), O</w:t>
+      </w:r>
+      <w:r>
+        <w:rPr>
+          <w:rFonts w:ascii="Garamond" w:hAnsi="Garamond"/>
+          <w:lang w:val="es-PE"/>
+        </w:rPr>
+        <w:t>mar Alburqueque (</w:t>
+      </w:r>
+      <w:hyperlink r:id="rId2" w:history="1">
+        <w:r>
+          <w:rPr>
+            <w:rStyle w:val="Hyperlink"/>
+            <w:rFonts w:ascii="Garamond" w:hAnsi="Garamond"/>
+            <w:lang w:val="es-PE"/>
+          </w:rPr>
+          <w:t>oalburquequechav@worldbank.org</w:t>
+        </w:r>
+      </w:hyperlink>
+      <w:r>
+        <w:rPr>
+          <w:rFonts w:ascii="Garamond" w:hAnsi="Garamond"/>
+          <w:lang w:val="es-PE"/>
+        </w:rPr>
+        <w:t>).</w:t>
+      </w:r>
+    </w:p>
+  </w:footnote>
+  <w:footnote w:id="2">
+    <w:p>
+      <w:pPr>
+        <w:pStyle w:val="FootnoteText"/>
         <w:jc w:val="both"/>
         <w:rPr>
           <w:rFonts w:ascii="Garamond" w:hAnsi="Garamond" w:cs="Times New Roman"/>
@@ -6659,6 +6932,45 @@
     </w:p>
   </w:footnote>
 </w:footnotes>
+</file>
+
+<file path=word/header1.xml><?xml version="1.0" encoding="utf-8"?>
+<w:hdr xmlns:wpc="http://schemas.microsoft.com/office/word/2010/wordprocessingCanvas" xmlns:cx="http://schemas.microsoft.com/office/drawing/2014/chartex" xmlns:cx1="http://schemas.microsoft.com/office/drawing/2015/9/8/chartex" xmlns:cx2="http://schemas.microsoft.com/office/drawing/2015/10/21/chartex" xmlns:cx3="http://schemas.microsoft.com/office/drawing/2016/5/9/chartex" xmlns:cx4="http://schemas.microsoft.com/office/drawing/2016/5/10/chartex" xmlns:cx5="http://schemas.microsoft.com/office/drawing/2016/5/11/chartex" xmlns:cx6="http://schemas.microsoft.com/office/drawing/2016/5/12/chartex" xmlns:cx7="http://schemas.microsoft.com/office/drawing/2016/5/13/chartex" xmlns:cx8="http://schemas.microsoft.com/office/drawing/2016/5/14/chartex" xmlns:mc="http://schemas.openxmlformats.org/markup-compatibility/2006" xmlns:aink="http://schemas.microsoft.com/office/drawing/2016/ink" xmlns:am3d="http://schemas.microsoft.com/office/drawing/2017/model3d" xmlns:o="urn:schemas-microsoft-com:office:office" xmlns:oel="http://schemas.microsoft.com/office/2019/extlst" xmlns:r="http://schemas.openxmlformats.org/officeDocument/2006/relationships" xmlns:m="http://schemas.openxmlformats.org/officeDocument/2006/math" xmlns:v="urn:schemas-microsoft-com:vml" xmlns:wp14="http://schemas.microsoft.com/office/word/2010/wordprocessingDrawing" xmlns:wp="http://schemas.openxmlformats.org/drawingml/2006/wordprocessingDrawing" xmlns:w10="urn:schemas-microsoft-com:office:word" xmlns:w="http://schemas.openxmlformats.org/wordprocessingml/2006/main" xmlns:w14="http://schemas.microsoft.com/office/word/2010/wordml" xmlns:w15="http://schemas.microsoft.com/office/word/2012/wordml" xmlns:w16cex="http://schemas.microsoft.com/office/word/2018/wordml/cex" xmlns:w16cid="http://schemas.microsoft.com/office/word/2016/wordml/cid" xmlns:w16="http://schemas.microsoft.com/office/word/2018/wordml" xmlns:w16sdtdh="http://schemas.microsoft.com/office/word/2020/wordml/sdtdatahash" xmlns:w16se="http://schemas.microsoft.com/office/word/2015/wordml/symex" xmlns:wpg="http://schemas.microsoft.com/office/word/2010/wordprocessingGroup" xmlns:wpi="http://schemas.microsoft.com/office/word/2010/wordprocessingInk" xmlns:wne="http://schemas.microsoft.com/office/word/2006/wordml" xmlns:wps="http://schemas.microsoft.com/office/word/2010/wordprocessingShape" mc:Ignorable="w14 w15 w16se w16cid w16 w16cex w16sdtdh wp14">
+  <w:p>
+    <w:pPr>
+      <w:pStyle w:val="Header"/>
+      <w:rPr>
+        <w:rFonts w:ascii="Garamond" w:hAnsi="Garamond"/>
+      </w:rPr>
+    </w:pPr>
+    <w:r>
+      <w:rPr>
+        <w:rFonts w:ascii="Garamond" w:hAnsi="Garamond"/>
+      </w:rPr>
+      <w:t>Social Sustainability and Inclusion Global Practice</w:t>
+    </w:r>
+    <w:r>
+      <w:rPr>
+        <w:rFonts w:ascii="Garamond" w:hAnsi="Garamond"/>
+      </w:rPr>
+      <w:tab/>
+    </w:r>
+    <w:proofErr w:type="gramStart"/>
+    <w:r>
+      <w:rPr>
+        <w:rFonts w:ascii="Garamond" w:hAnsi="Garamond"/>
+      </w:rPr>
+      <w:t>October,</w:t>
+    </w:r>
+    <w:proofErr w:type="gramEnd"/>
+    <w:r>
+      <w:rPr>
+        <w:rFonts w:ascii="Garamond" w:hAnsi="Garamond"/>
+      </w:rPr>
+      <w:t xml:space="preserve"> 2022</w:t>
+    </w:r>
+  </w:p>
+</w:hdr>
 </file>
 
 <file path=word/numbering.xml><?xml version="1.0" encoding="utf-8"?>
@@ -7321,6 +7633,56 @@
       <w:ind w:left="720"/>
       <w:contextualSpacing/>
     </w:pPr>
+  </w:style>
+  <w:style w:type="paragraph" w:styleId="Header">
+    <w:name w:val="header"/>
+    <w:basedOn w:val="Normal"/>
+    <w:link w:val="HeaderChar"/>
+    <w:uiPriority w:val="99"/>
+    <w:unhideWhenUsed/>
+    <w:rsid w:val="00627FDC"/>
+    <w:pPr>
+      <w:tabs>
+        <w:tab w:val="center" w:pos="4252"/>
+        <w:tab w:val="right" w:pos="8504"/>
+      </w:tabs>
+      <w:spacing w:after="0" w:line="240" w:lineRule="auto"/>
+    </w:pPr>
+  </w:style>
+  <w:style w:type="character" w:customStyle="1" w:styleId="HeaderChar">
+    <w:name w:val="Header Char"/>
+    <w:basedOn w:val="DefaultParagraphFont"/>
+    <w:link w:val="Header"/>
+    <w:uiPriority w:val="99"/>
+    <w:rsid w:val="00627FDC"/>
+    <w:rPr>
+      <w:lang w:val="en-US"/>
+    </w:rPr>
+  </w:style>
+  <w:style w:type="paragraph" w:styleId="Footer">
+    <w:name w:val="footer"/>
+    <w:basedOn w:val="Normal"/>
+    <w:link w:val="FooterChar"/>
+    <w:uiPriority w:val="99"/>
+    <w:unhideWhenUsed/>
+    <w:rsid w:val="00627FDC"/>
+    <w:pPr>
+      <w:tabs>
+        <w:tab w:val="center" w:pos="4252"/>
+        <w:tab w:val="right" w:pos="8504"/>
+      </w:tabs>
+      <w:spacing w:after="0" w:line="240" w:lineRule="auto"/>
+    </w:pPr>
+  </w:style>
+  <w:style w:type="character" w:customStyle="1" w:styleId="FooterChar">
+    <w:name w:val="Footer Char"/>
+    <w:basedOn w:val="DefaultParagraphFont"/>
+    <w:link w:val="Footer"/>
+    <w:uiPriority w:val="99"/>
+    <w:rsid w:val="00627FDC"/>
+    <w:rPr>
+      <w:lang w:val="en-US"/>
+    </w:rPr>
   </w:style>
 </w:styles>
 </file>
@@ -9133,7 +9495,7 @@
   <dgm:whole/>
   <dgm:extLst>
     <a:ext uri="http://schemas.microsoft.com/office/drawing/2008/diagram">
-      <dsp:dataModelExt xmlns:dsp="http://schemas.microsoft.com/office/drawing/2008/diagram" relId="rId12" minVer="http://schemas.openxmlformats.org/drawingml/2006/diagram"/>
+      <dsp:dataModelExt xmlns:dsp="http://schemas.microsoft.com/office/drawing/2008/diagram" relId="rId13" minVer="http://schemas.openxmlformats.org/drawingml/2006/diagram"/>
     </a:ext>
   </dgm:extLst>
 </dgm:dataModel>
@@ -11903,4 +12265,16 @@
     </a:ext>
   </a:extLst>
 </a:theme>
+</file>
+
+<file path=customXml/item1.xml><?xml version="1.0" encoding="utf-8"?>
+<b:Sources xmlns:b="http://schemas.openxmlformats.org/officeDocument/2006/bibliography" xmlns="http://schemas.openxmlformats.org/officeDocument/2006/bibliography" SelectedStyle="\APASixthEditionOfficeOnline.xsl" StyleName="APA" Version="6"/>
+</file>
+
+<file path=customXml/itemProps1.xml><?xml version="1.0" encoding="utf-8"?>
+<ds:datastoreItem xmlns:ds="http://schemas.openxmlformats.org/officeDocument/2006/customXml" ds:itemID="{301FFFA4-0D66-4D65-8ADA-77E49593B143}">
+  <ds:schemaRefs>
+    <ds:schemaRef ds:uri="http://schemas.openxmlformats.org/officeDocument/2006/bibliography"/>
+  </ds:schemaRefs>
+</ds:datastoreItem>
 </file>
</xml_diff>